<commit_message>
feat(salary-report): add beep notification and improve quarterly report generation
- Add `beep()` call after report generation in multiple analysis pages
- Import `simple.dart` to access beep functionality from Rust API
- Fix data aggregation logic in quarterly analysis:
  - Correct calculation of totalEmployees and totalUniqueEmployees
  - Improve department and salary range statistics aggregation
  - Ensure average salary is properly calculated based on quarterly totals
- Refactor code for better readability and maintainability
- Update DOCX templates with improved formatting and structure
- Add copyright notice in user settings page
- Enhance AI summary conditions to prevent errors with empty data
- Generate salary rankings in quarterly reports

This commit ensures more accurate salary data processing, adds auditory feedback upon report completion, and refines the overall analysis flow.
</commit_message>
<xml_diff>
--- a/extra/salary_report/assets/salary_report_template_monthly.docx
+++ b/extra/salary_report/assets/salary_report_template_monthly.docx
@@ -409,13 +409,23 @@
           </w:r>
         </w:sdtContent>
       </w:sdt>
+      <w:proofErr w:type="gramStart"/>
       <w:r>
         <w:rPr>
           <w:rFonts w:ascii="仿宋" w:eastAsia="仿宋" w:hAnsi="仿宋"/>
           <w:sz w:val="21"/>
           <w:szCs w:val="21"/>
         </w:rPr>
-        <w:t>个部门，共计</w:t>
+        <w:t>个</w:t>
+      </w:r>
+      <w:proofErr w:type="gramEnd"/>
+      <w:r>
+        <w:rPr>
+          <w:rFonts w:ascii="仿宋" w:eastAsia="仿宋" w:hAnsi="仿宋"/>
+          <w:sz w:val="21"/>
+          <w:szCs w:val="21"/>
+        </w:rPr>
+        <w:t>部门，共计</w:t>
       </w:r>
       <w:sdt>
         <w:sdtPr>
@@ -818,7 +828,7 @@
           <w:numId w:val="1"/>
         </w:numPr>
         <w:rPr>
-          <w:rFonts w:ascii="仿宋" w:eastAsia="仿宋" w:hAnsi="仿宋" w:hint="eastAsia"/>
+          <w:rFonts w:ascii="仿宋" w:eastAsia="仿宋" w:hAnsi="仿宋"/>
           <w:sz w:val="21"/>
           <w:szCs w:val="21"/>
         </w:rPr>
@@ -833,14 +843,17 @@
         </w:rPr>
         <w:t>薪资分布特征</w:t>
       </w:r>
-      <w:r>
-        <w:rPr>
-          <w:rFonts w:ascii="仿宋" w:eastAsia="仿宋" w:hAnsi="仿宋"/>
-          <w:sz w:val="21"/>
-          <w:szCs w:val="21"/>
-        </w:rPr>
-        <w:t>：</w:t>
-      </w:r>
+    </w:p>
+    <w:p>
+      <w:pPr>
+        <w:pStyle w:val="Style13"/>
+        <w:ind w:firstLineChars="200" w:firstLine="420"/>
+        <w:rPr>
+          <w:rFonts w:ascii="仿宋" w:eastAsia="仿宋" w:hAnsi="仿宋" w:hint="eastAsia"/>
+          <w:sz w:val="21"/>
+          <w:szCs w:val="21"/>
+        </w:rPr>
+      </w:pPr>
       <w:sdt>
         <w:sdtPr>
           <w:rPr>
@@ -908,7 +921,7 @@
           <w:numId w:val="2"/>
         </w:numPr>
         <w:rPr>
-          <w:rFonts w:ascii="仿宋" w:eastAsia="仿宋" w:hAnsi="仿宋" w:hint="eastAsia"/>
+          <w:rFonts w:ascii="仿宋" w:eastAsia="仿宋" w:hAnsi="仿宋"/>
           <w:sz w:val="21"/>
           <w:szCs w:val="21"/>
         </w:rPr>
@@ -923,14 +936,17 @@
         </w:rPr>
         <w:t>部门平均薪资排名</w:t>
       </w:r>
-      <w:r>
-        <w:rPr>
-          <w:rFonts w:ascii="仿宋" w:eastAsia="仿宋" w:hAnsi="仿宋"/>
-          <w:sz w:val="21"/>
-          <w:szCs w:val="21"/>
-        </w:rPr>
-        <w:t>：</w:t>
-      </w:r>
+    </w:p>
+    <w:p>
+      <w:pPr>
+        <w:pStyle w:val="Style13"/>
+        <w:ind w:firstLineChars="200" w:firstLine="420"/>
+        <w:rPr>
+          <w:rFonts w:ascii="仿宋" w:eastAsia="仿宋" w:hAnsi="仿宋" w:hint="eastAsia"/>
+          <w:sz w:val="21"/>
+          <w:szCs w:val="21"/>
+        </w:rPr>
+      </w:pPr>
       <w:sdt>
         <w:sdtPr>
           <w:rPr>
@@ -1013,6 +1029,7 @@
           <w:text/>
         </w:sdtPr>
         <w:sdtContent>
+          <w:proofErr w:type="spellStart"/>
           <w:r>
             <w:rPr>
               <w:rFonts w:ascii="仿宋" w:eastAsia="仿宋" w:hAnsi="仿宋" w:hint="eastAsia"/>
@@ -1021,6 +1038,7 @@
             </w:rPr>
             <w:t>Salary_reason</w:t>
           </w:r>
+          <w:proofErr w:type="spellEnd"/>
         </w:sdtContent>
       </w:sdt>
     </w:p>
@@ -1109,7 +1127,6 @@
           <w:sz w:val="28"/>
           <w:szCs w:val="28"/>
         </w:rPr>
-        <w:lastRenderedPageBreak/>
         <w:t>（一）整体薪资结构</w:t>
       </w:r>
     </w:p>
@@ -1287,6 +1304,7 @@
               <w:szCs w:val="21"/>
             </w:rPr>
           </w:pPr>
+          <w:proofErr w:type="spellStart"/>
           <w:r>
             <w:rPr>
               <w:rFonts w:ascii="仿宋" w:eastAsia="仿宋" w:hAnsi="仿宋"/>
@@ -1295,6 +1313,7 @@
             </w:rPr>
             <w:t>salary_structure_advice</w:t>
           </w:r>
+          <w:proofErr w:type="spellEnd"/>
         </w:p>
       </w:sdtContent>
     </w:sdt>
@@ -2244,6 +2263,7 @@
     <w:sig w:usb0="A00002BF" w:usb1="38CF7CFA" w:usb2="00000016" w:usb3="00000000" w:csb0="0004000F" w:csb1="00000000"/>
   </w:font>
   <w:font w:name="仿宋">
+    <w:altName w:val="FangSong"/>
     <w:panose1 w:val="02010609060101010101"/>
     <w:charset w:val="86"/>
     <w:family w:val="modern"/>
@@ -2290,6 +2310,7 @@
     <w:rsid w:val="000F3736"/>
     <w:rsid w:val="001313E4"/>
     <w:rsid w:val="00143F75"/>
+    <w:rsid w:val="00154D58"/>
     <w:rsid w:val="00205EC8"/>
     <w:rsid w:val="003C7F30"/>
     <w:rsid w:val="004F562D"/>
@@ -2305,6 +2326,7 @@
     <w:rsid w:val="00C765BC"/>
     <w:rsid w:val="00CE11B6"/>
     <w:rsid w:val="00D021A0"/>
+    <w:rsid w:val="00DB1A9D"/>
     <w:rsid w:val="00DE3425"/>
     <w:rsid w:val="00E17F89"/>
     <w:rsid w:val="00EC45BB"/>

</xml_diff>

<commit_message>
``` feat(salary-report): refactor report generation and update documentation
- Refactor import paths for enhanced report generators and related types
  from 'pages/visualization/report' to 'services'
- Remove unused import of MonthlyAnalysisJsonConverter
- Update method _generateJsonReport to generate natural language reports
  using EnhancedMonthlyReportGenerator
- Rename JSON-specific UI labels and tooltips to reflect natural language
  report functionality
- Update template documentation to align with code changes
```
</commit_message>
<xml_diff>
--- a/extra/salary_report/assets/salary_report_template_monthly.docx
+++ b/extra/salary_report/assets/salary_report_template_monthly.docx
@@ -604,24 +604,6 @@
         <w:pStyle w:val="Style13"/>
         <w:ind w:firstLine="500"/>
       </w:pPr>
-      <w:r>
-        <w:rPr>
-          <w:rFonts w:ascii="仿宋" w:eastAsia="仿宋" w:hAnsi="仿宋"/>
-          <w:b/>
-          <w:bCs/>
-          <w:sz w:val="21"/>
-          <w:szCs w:val="21"/>
-        </w:rPr>
-        <w:t>整体平均薪资</w:t>
-      </w:r>
-      <w:r>
-        <w:rPr>
-          <w:rFonts w:ascii="仿宋" w:eastAsia="仿宋" w:hAnsi="仿宋"/>
-          <w:sz w:val="21"/>
-          <w:szCs w:val="21"/>
-        </w:rPr>
-        <w:t>：</w:t>
-      </w:r>
       <w:sdt>
         <w:sdtPr>
           <w:rPr>
@@ -828,7 +810,7 @@
           <w:numId w:val="1"/>
         </w:numPr>
         <w:rPr>
-          <w:rFonts w:ascii="仿宋" w:eastAsia="仿宋" w:hAnsi="仿宋"/>
+          <w:rFonts w:ascii="仿宋" w:eastAsia="仿宋" w:hAnsi="仿宋" w:hint="eastAsia"/>
           <w:sz w:val="21"/>
           <w:szCs w:val="21"/>
         </w:rPr>
@@ -921,7 +903,7 @@
           <w:numId w:val="2"/>
         </w:numPr>
         <w:rPr>
-          <w:rFonts w:ascii="仿宋" w:eastAsia="仿宋" w:hAnsi="仿宋"/>
+          <w:rFonts w:ascii="仿宋" w:eastAsia="仿宋" w:hAnsi="仿宋" w:hint="eastAsia"/>
           <w:sz w:val="21"/>
           <w:szCs w:val="21"/>
         </w:rPr>
@@ -970,14 +952,6 @@
           </w:r>
         </w:sdtContent>
       </w:sdt>
-      <w:r>
-        <w:rPr>
-          <w:rFonts w:ascii="仿宋" w:eastAsia="仿宋" w:hAnsi="仿宋"/>
-          <w:sz w:val="21"/>
-          <w:szCs w:val="21"/>
-        </w:rPr>
-        <w:t>。</w:t>
-      </w:r>
     </w:p>
     <w:p>
       <w:pPr>
@@ -2316,11 +2290,13 @@
     <w:rsid w:val="004F562D"/>
     <w:rsid w:val="00550994"/>
     <w:rsid w:val="00592274"/>
+    <w:rsid w:val="006F711E"/>
     <w:rsid w:val="008A3874"/>
     <w:rsid w:val="00903146"/>
     <w:rsid w:val="00916BC8"/>
     <w:rsid w:val="009B6429"/>
     <w:rsid w:val="00A66FCD"/>
+    <w:rsid w:val="00AC2060"/>
     <w:rsid w:val="00C2319E"/>
     <w:rsid w:val="00C316BC"/>
     <w:rsid w:val="00C765BC"/>

</xml_diff>

<commit_message>
``` feat(salary-report): add Gini coefficient calculation and department employee description
- Integrate Gini coefficient calculation with natural language description
- Add monthly department employee count description with comparison to previous month
- Remove top/bottom salary employee rankings to avoid unhealthy comparisons
- Update UI to use tabbed configuration for AI settings (plaintext vs encrypted)
- Fix minor text formatting issues in salary report template
- Deprecate unused methods related to salary rankings and natural language JSON reports
```
</commit_message>
<xml_diff>
--- a/extra/salary_report/assets/salary_report_template_monthly.docx
+++ b/extra/salary_report/assets/salary_report_template_monthly.docx
@@ -481,14 +481,6 @@
           </w:r>
         </w:sdtContent>
       </w:sdt>
-      <w:r>
-        <w:rPr>
-          <w:rFonts w:ascii="仿宋" w:eastAsia="仿宋" w:hAnsi="仿宋"/>
-          <w:sz w:val="21"/>
-          <w:szCs w:val="21"/>
-        </w:rPr>
-        <w:t>。</w:t>
-      </w:r>
     </w:p>
     <w:sdt>
       <w:sdtPr>
@@ -2290,7 +2282,6 @@
     <w:rsid w:val="004F562D"/>
     <w:rsid w:val="00550994"/>
     <w:rsid w:val="00592274"/>
-    <w:rsid w:val="006F711E"/>
     <w:rsid w:val="008A3874"/>
     <w:rsid w:val="00903146"/>
     <w:rsid w:val="00916BC8"/>
@@ -2302,6 +2293,7 @@
     <w:rsid w:val="00C765BC"/>
     <w:rsid w:val="00CE11B6"/>
     <w:rsid w:val="00D021A0"/>
+    <w:rsid w:val="00D35157"/>
     <w:rsid w:val="00DB1A9D"/>
     <w:rsid w:val="00DE3425"/>
     <w:rsid w:val="00E17F89"/>

</xml_diff>